<commit_message>
Atualização dos cartões de atributos
</commit_message>
<xml_diff>
--- a/Documento_Especificação_Suplementar.docx
+++ b/Documento_Especificação_Suplementar.docx
@@ -3244,10 +3244,7 @@
               <w:spacing w:after="0" w:line="240" w:lineRule="auto"/>
             </w:pPr>
             <w:r>
-              <w:t>Subc</w:t>
-            </w:r>
-            <w:r>
-              <w:t>onsciente</w:t>
+              <w:t>Subconsciente</w:t>
             </w:r>
           </w:p>
         </w:tc>
@@ -3287,7 +3284,7 @@
               <w:spacing w:after="0" w:line="240" w:lineRule="auto"/>
             </w:pPr>
             <w:r>
-              <w:t>Breno Martins</w:t>
+              <w:t>Jéssica Pereira</w:t>
             </w:r>
           </w:p>
         </w:tc>
@@ -4214,13 +4211,7 @@
               <w:spacing w:after="0" w:line="240" w:lineRule="auto"/>
             </w:pPr>
             <w:r>
-              <w:t>Realizar a s</w:t>
-            </w:r>
-            <w:r>
-              <w:t>ubtração</w:t>
-            </w:r>
-            <w:r>
-              <w:t xml:space="preserve"> entre dois números</w:t>
+              <w:t>Realizar a subtração entre dois números</w:t>
             </w:r>
           </w:p>
         </w:tc>
@@ -5870,7 +5861,7 @@
               <w:spacing w:after="0" w:line="240" w:lineRule="auto"/>
             </w:pPr>
             <w:r>
-              <w:t>Breno Martins</w:t>
+              <w:t>Jéssica Pereira</w:t>
             </w:r>
           </w:p>
         </w:tc>
@@ -6330,23 +6321,23 @@
       <w:pPr>
         <w:spacing w:after="0" w:line="276" w:lineRule="auto"/>
       </w:pPr>
+    </w:p>
+    <w:p>
+      <w:pPr>
+        <w:spacing w:after="0" w:line="276" w:lineRule="auto"/>
+      </w:pPr>
+    </w:p>
+    <w:p>
+      <w:pPr>
+        <w:spacing w:after="0" w:line="276" w:lineRule="auto"/>
+      </w:pPr>
+    </w:p>
+    <w:p>
+      <w:pPr>
+        <w:spacing w:after="0" w:line="276" w:lineRule="auto"/>
+      </w:pPr>
       <w:bookmarkStart w:id="5" w:name="_GoBack"/>
       <w:bookmarkEnd w:id="5"/>
-    </w:p>
-    <w:p>
-      <w:pPr>
-        <w:spacing w:after="0" w:line="276" w:lineRule="auto"/>
-      </w:pPr>
-    </w:p>
-    <w:p>
-      <w:pPr>
-        <w:spacing w:after="0" w:line="276" w:lineRule="auto"/>
-      </w:pPr>
-    </w:p>
-    <w:p>
-      <w:pPr>
-        <w:spacing w:after="0" w:line="276" w:lineRule="auto"/>
-      </w:pPr>
     </w:p>
     <w:sectPr>
       <w:headerReference w:type="default" r:id="rId8"/>
@@ -6415,7 +6406,7 @@
           <w:rPr>
             <w:noProof/>
           </w:rPr>
-          <w:t>7</w:t>
+          <w:t>6</w:t>
         </w:r>
         <w:r>
           <w:fldChar w:fldCharType="end"/>
@@ -6718,6 +6709,7 @@
     <w:lsdException w:name="HTML Sample" w:semiHidden="1" w:unhideWhenUsed="1"/>
     <w:lsdException w:name="HTML Typewriter" w:semiHidden="1" w:unhideWhenUsed="1"/>
     <w:lsdException w:name="HTML Variable" w:semiHidden="1" w:unhideWhenUsed="1"/>
+    <w:lsdException w:name="Normal Table" w:semiHidden="1" w:unhideWhenUsed="1"/>
     <w:lsdException w:name="annotation subject" w:semiHidden="1" w:unhideWhenUsed="1"/>
     <w:lsdException w:name="No List" w:semiHidden="1" w:unhideWhenUsed="1"/>
     <w:lsdException w:name="Outline List 1" w:semiHidden="1" w:unhideWhenUsed="1"/>
@@ -6764,8 +6756,10 @@
     <w:lsdException w:name="Table Subtle 2" w:semiHidden="1" w:unhideWhenUsed="1"/>
     <w:lsdException w:name="Table Web 1" w:semiHidden="1" w:unhideWhenUsed="1"/>
     <w:lsdException w:name="Table Web 2" w:semiHidden="1" w:unhideWhenUsed="1"/>
+    <w:lsdException w:name="Table Web 3" w:semiHidden="1" w:unhideWhenUsed="1"/>
     <w:lsdException w:name="Balloon Text" w:semiHidden="1" w:unhideWhenUsed="1"/>
     <w:lsdException w:name="Table Grid" w:uiPriority="59"/>
+    <w:lsdException w:name="Table Theme" w:semiHidden="1" w:unhideWhenUsed="1"/>
     <w:lsdException w:name="Placeholder Text" w:semiHidden="1"/>
     <w:lsdException w:name="No Spacing" w:uiPriority="1" w:qFormat="1"/>
     <w:lsdException w:name="Light Shading" w:uiPriority="60"/>
@@ -7536,7 +7530,7 @@
 </file>
 
 <file path=customXml/itemProps1.xml><?xml version="1.0" encoding="utf-8"?>
-<ds:datastoreItem xmlns:ds="http://schemas.openxmlformats.org/officeDocument/2006/customXml" ds:itemID="{AA771142-D747-4D71-A6BE-30016F6CCCA8}">
+<ds:datastoreItem xmlns:ds="http://schemas.openxmlformats.org/officeDocument/2006/customXml" ds:itemID="{85B4726D-0F24-476C-B5B9-BB5BDDEC8E75}">
   <ds:schemaRefs>
     <ds:schemaRef ds:uri="http://schemas.openxmlformats.org/officeDocument/2006/bibliography"/>
   </ds:schemaRefs>

</xml_diff>